<commit_message>
update files to the latest changes
</commit_message>
<xml_diff>
--- a/FEATURES-CropCareConnect.docx
+++ b/FEATURES-CropCareConnect.docx
@@ -1818,13 +1818,15 @@
           <w:rFonts w:ascii="Times New Roman" w:hAnsi="Times New Roman" w:cs="Times New Roman"/>
           <w:sz w:val="24"/>
           <w:szCs w:val="24"/>
-        </w:rPr>
-      </w:pPr>
-      <w:r>
-        <w:rPr>
-          <w:rFonts w:ascii="Times New Roman" w:hAnsi="Times New Roman" w:cs="Times New Roman"/>
-          <w:sz w:val="24"/>
-          <w:szCs w:val="24"/>
+          <w:highlight w:val="green"/>
+        </w:rPr>
+      </w:pPr>
+      <w:r>
+        <w:rPr>
+          <w:rFonts w:ascii="Times New Roman" w:hAnsi="Times New Roman" w:cs="Times New Roman"/>
+          <w:sz w:val="24"/>
+          <w:szCs w:val="24"/>
+          <w:highlight w:val="green"/>
         </w:rPr>
         <w:t>Filtering</w:t>
       </w:r>
@@ -1842,13 +1844,15 @@
           <w:rFonts w:ascii="Times New Roman" w:hAnsi="Times New Roman" w:cs="Times New Roman"/>
           <w:sz w:val="24"/>
           <w:szCs w:val="24"/>
-        </w:rPr>
-      </w:pPr>
-      <w:r>
-        <w:rPr>
-          <w:rFonts w:ascii="Times New Roman" w:hAnsi="Times New Roman" w:cs="Times New Roman"/>
-          <w:sz w:val="24"/>
-          <w:szCs w:val="24"/>
+          <w:highlight w:val="green"/>
+        </w:rPr>
+      </w:pPr>
+      <w:r>
+        <w:rPr>
+          <w:rFonts w:ascii="Times New Roman" w:hAnsi="Times New Roman" w:cs="Times New Roman"/>
+          <w:sz w:val="24"/>
+          <w:szCs w:val="24"/>
+          <w:highlight w:val="green"/>
         </w:rPr>
         <w:t>Date</w:t>
       </w:r>
@@ -1866,13 +1870,15 @@
           <w:rFonts w:ascii="Times New Roman" w:hAnsi="Times New Roman" w:cs="Times New Roman"/>
           <w:sz w:val="24"/>
           <w:szCs w:val="24"/>
-        </w:rPr>
-      </w:pPr>
-      <w:r>
-        <w:rPr>
-          <w:rFonts w:ascii="Times New Roman" w:hAnsi="Times New Roman" w:cs="Times New Roman"/>
-          <w:sz w:val="24"/>
-          <w:szCs w:val="24"/>
+          <w:highlight w:val="green"/>
+        </w:rPr>
+      </w:pPr>
+      <w:r>
+        <w:rPr>
+          <w:rFonts w:ascii="Times New Roman" w:hAnsi="Times New Roman" w:cs="Times New Roman"/>
+          <w:sz w:val="24"/>
+          <w:szCs w:val="24"/>
+          <w:highlight w:val="green"/>
         </w:rPr>
         <w:t xml:space="preserve">Available Lands </w:t>
       </w:r>
@@ -1890,13 +1896,15 @@
           <w:rFonts w:ascii="Times New Roman" w:hAnsi="Times New Roman" w:cs="Times New Roman"/>
           <w:sz w:val="24"/>
           <w:szCs w:val="24"/>
-        </w:rPr>
-      </w:pPr>
-      <w:r>
-        <w:rPr>
-          <w:rFonts w:ascii="Times New Roman" w:hAnsi="Times New Roman" w:cs="Times New Roman"/>
-          <w:sz w:val="24"/>
-          <w:szCs w:val="24"/>
+          <w:highlight w:val="green"/>
+        </w:rPr>
+      </w:pPr>
+      <w:r>
+        <w:rPr>
+          <w:rFonts w:ascii="Times New Roman" w:hAnsi="Times New Roman" w:cs="Times New Roman"/>
+          <w:sz w:val="24"/>
+          <w:szCs w:val="24"/>
+          <w:highlight w:val="green"/>
         </w:rPr>
         <w:t>Owned Lands</w:t>
       </w:r>
@@ -1914,13 +1922,15 @@
           <w:rFonts w:ascii="Times New Roman" w:hAnsi="Times New Roman" w:cs="Times New Roman"/>
           <w:sz w:val="24"/>
           <w:szCs w:val="24"/>
-        </w:rPr>
-      </w:pPr>
-      <w:r>
-        <w:rPr>
-          <w:rFonts w:ascii="Times New Roman" w:hAnsi="Times New Roman" w:cs="Times New Roman"/>
-          <w:sz w:val="24"/>
-          <w:szCs w:val="24"/>
+          <w:highlight w:val="green"/>
+        </w:rPr>
+      </w:pPr>
+      <w:r>
+        <w:rPr>
+          <w:rFonts w:ascii="Times New Roman" w:hAnsi="Times New Roman" w:cs="Times New Roman"/>
+          <w:sz w:val="24"/>
+          <w:szCs w:val="24"/>
+          <w:highlight w:val="green"/>
         </w:rPr>
         <w:t>Total Crops Yield</w:t>
       </w:r>
@@ -1938,50 +1948,67 @@
           <w:rFonts w:ascii="Times New Roman" w:hAnsi="Times New Roman" w:cs="Times New Roman"/>
           <w:sz w:val="24"/>
           <w:szCs w:val="24"/>
-        </w:rPr>
-      </w:pPr>
-      <w:r>
-        <w:rPr>
-          <w:rFonts w:ascii="Times New Roman" w:hAnsi="Times New Roman" w:cs="Times New Roman"/>
-          <w:sz w:val="24"/>
-          <w:szCs w:val="24"/>
-        </w:rPr>
-        <w:t>Crops Details</w:t>
-      </w:r>
-      <w:r>
-        <w:rPr>
-          <w:rFonts w:ascii="Times New Roman" w:hAnsi="Times New Roman" w:cs="Times New Roman"/>
-          <w:sz w:val="24"/>
-          <w:szCs w:val="24"/>
+          <w:highlight w:val="green"/>
+        </w:rPr>
+      </w:pPr>
+      <w:r>
+        <w:rPr>
+          <w:rFonts w:ascii="Times New Roman" w:hAnsi="Times New Roman" w:cs="Times New Roman"/>
+          <w:sz w:val="24"/>
+          <w:szCs w:val="24"/>
+          <w:highlight w:val="green"/>
+        </w:rPr>
+        <w:t xml:space="preserve">Crops Details </w:t>
+      </w:r>
+      <w:proofErr w:type="gramStart"/>
+      <w:r>
+        <w:rPr>
+          <w:rFonts w:ascii="Times New Roman" w:hAnsi="Times New Roman" w:cs="Times New Roman"/>
+          <w:sz w:val="24"/>
+          <w:szCs w:val="24"/>
+          <w:highlight w:val="green"/>
+        </w:rPr>
+        <w:t>( Ano</w:t>
+      </w:r>
+      <w:proofErr w:type="gramEnd"/>
+      <w:r>
+        <w:rPr>
+          <w:rFonts w:ascii="Times New Roman" w:hAnsi="Times New Roman" w:cs="Times New Roman"/>
+          <w:sz w:val="24"/>
+          <w:szCs w:val="24"/>
+          <w:highlight w:val="green"/>
+        </w:rPr>
+        <w:t xml:space="preserve"> at </w:t>
+      </w:r>
+      <w:proofErr w:type="spellStart"/>
+      <w:r>
+        <w:rPr>
+          <w:rFonts w:ascii="Times New Roman" w:hAnsi="Times New Roman" w:cs="Times New Roman"/>
+          <w:sz w:val="24"/>
+          <w:szCs w:val="24"/>
+          <w:highlight w:val="green"/>
+        </w:rPr>
+        <w:t>ilan</w:t>
+      </w:r>
+      <w:proofErr w:type="spellEnd"/>
+      <w:r>
+        <w:rPr>
+          <w:rFonts w:ascii="Times New Roman" w:hAnsi="Times New Roman" w:cs="Times New Roman"/>
+          <w:sz w:val="24"/>
+          <w:szCs w:val="24"/>
+          <w:highlight w:val="green"/>
         </w:rPr>
         <w:t xml:space="preserve"> </w:t>
       </w:r>
-      <w:proofErr w:type="gramStart"/>
-      <w:r>
-        <w:rPr>
-          <w:rFonts w:ascii="Times New Roman" w:hAnsi="Times New Roman" w:cs="Times New Roman"/>
-          <w:sz w:val="24"/>
-          <w:szCs w:val="24"/>
-        </w:rPr>
-        <w:t>( Ano</w:t>
-      </w:r>
-      <w:proofErr w:type="gramEnd"/>
-      <w:r>
-        <w:rPr>
-          <w:rFonts w:ascii="Times New Roman" w:hAnsi="Times New Roman" w:cs="Times New Roman"/>
-          <w:sz w:val="24"/>
-          <w:szCs w:val="24"/>
-        </w:rPr>
-        <w:t xml:space="preserve"> at </w:t>
-      </w:r>
       <w:proofErr w:type="spellStart"/>
       <w:r>
         <w:rPr>
           <w:rFonts w:ascii="Times New Roman" w:hAnsi="Times New Roman" w:cs="Times New Roman"/>
           <w:sz w:val="24"/>
           <w:szCs w:val="24"/>
-        </w:rPr>
-        <w:t>ilan</w:t>
+          <w:highlight w:val="green"/>
+        </w:rPr>
+        <w:t>yung</w:t>
       </w:r>
       <w:proofErr w:type="spellEnd"/>
       <w:r>
@@ -1989,6 +2016,7 @@
           <w:rFonts w:ascii="Times New Roman" w:hAnsi="Times New Roman" w:cs="Times New Roman"/>
           <w:sz w:val="24"/>
           <w:szCs w:val="24"/>
+          <w:highlight w:val="green"/>
         </w:rPr>
         <w:t xml:space="preserve"> </w:t>
       </w:r>
@@ -1998,8 +2026,9 @@
           <w:rFonts w:ascii="Times New Roman" w:hAnsi="Times New Roman" w:cs="Times New Roman"/>
           <w:sz w:val="24"/>
           <w:szCs w:val="24"/>
-        </w:rPr>
-        <w:t>yung</w:t>
+          <w:highlight w:val="green"/>
+        </w:rPr>
+        <w:t>mga</w:t>
       </w:r>
       <w:proofErr w:type="spellEnd"/>
       <w:r>
@@ -2007,6 +2036,7 @@
           <w:rFonts w:ascii="Times New Roman" w:hAnsi="Times New Roman" w:cs="Times New Roman"/>
           <w:sz w:val="24"/>
           <w:szCs w:val="24"/>
+          <w:highlight w:val="green"/>
         </w:rPr>
         <w:t xml:space="preserve"> </w:t>
       </w:r>
@@ -2016,8 +2046,9 @@
           <w:rFonts w:ascii="Times New Roman" w:hAnsi="Times New Roman" w:cs="Times New Roman"/>
           <w:sz w:val="24"/>
           <w:szCs w:val="24"/>
-        </w:rPr>
-        <w:t>mga</w:t>
+          <w:highlight w:val="green"/>
+        </w:rPr>
+        <w:t>tanim</w:t>
       </w:r>
       <w:proofErr w:type="spellEnd"/>
       <w:r>
@@ -2025,24 +2056,7 @@
           <w:rFonts w:ascii="Times New Roman" w:hAnsi="Times New Roman" w:cs="Times New Roman"/>
           <w:sz w:val="24"/>
           <w:szCs w:val="24"/>
-        </w:rPr>
-        <w:t xml:space="preserve"> </w:t>
-      </w:r>
-      <w:proofErr w:type="spellStart"/>
-      <w:r>
-        <w:rPr>
-          <w:rFonts w:ascii="Times New Roman" w:hAnsi="Times New Roman" w:cs="Times New Roman"/>
-          <w:sz w:val="24"/>
-          <w:szCs w:val="24"/>
-        </w:rPr>
-        <w:t>tanim</w:t>
-      </w:r>
-      <w:proofErr w:type="spellEnd"/>
-      <w:r>
-        <w:rPr>
-          <w:rFonts w:ascii="Times New Roman" w:hAnsi="Times New Roman" w:cs="Times New Roman"/>
-          <w:sz w:val="24"/>
-          <w:szCs w:val="24"/>
+          <w:highlight w:val="green"/>
         </w:rPr>
         <w:t>)</w:t>
       </w:r>
@@ -2060,13 +2074,15 @@
           <w:rFonts w:ascii="Times New Roman" w:hAnsi="Times New Roman" w:cs="Times New Roman"/>
           <w:sz w:val="24"/>
           <w:szCs w:val="24"/>
-        </w:rPr>
-      </w:pPr>
-      <w:r>
-        <w:rPr>
-          <w:rFonts w:ascii="Times New Roman" w:hAnsi="Times New Roman" w:cs="Times New Roman"/>
-          <w:sz w:val="24"/>
-          <w:szCs w:val="24"/>
+          <w:highlight w:val="green"/>
+        </w:rPr>
+      </w:pPr>
+      <w:r>
+        <w:rPr>
+          <w:rFonts w:ascii="Times New Roman" w:hAnsi="Times New Roman" w:cs="Times New Roman"/>
+          <w:sz w:val="24"/>
+          <w:szCs w:val="24"/>
+          <w:highlight w:val="green"/>
         </w:rPr>
         <w:t>Registered Farmers</w:t>
       </w:r>
@@ -2084,13 +2100,15 @@
           <w:rFonts w:ascii="Times New Roman" w:hAnsi="Times New Roman" w:cs="Times New Roman"/>
           <w:sz w:val="24"/>
           <w:szCs w:val="24"/>
-        </w:rPr>
-      </w:pPr>
-      <w:r>
-        <w:rPr>
-          <w:rFonts w:ascii="Times New Roman" w:hAnsi="Times New Roman" w:cs="Times New Roman"/>
-          <w:sz w:val="24"/>
-          <w:szCs w:val="24"/>
+          <w:highlight w:val="green"/>
+        </w:rPr>
+      </w:pPr>
+      <w:r>
+        <w:rPr>
+          <w:rFonts w:ascii="Times New Roman" w:hAnsi="Times New Roman" w:cs="Times New Roman"/>
+          <w:sz w:val="24"/>
+          <w:szCs w:val="24"/>
+          <w:highlight w:val="green"/>
         </w:rPr>
         <w:t>Total number of farmers</w:t>
       </w:r>
@@ -2108,13 +2126,15 @@
           <w:rFonts w:ascii="Times New Roman" w:hAnsi="Times New Roman" w:cs="Times New Roman"/>
           <w:sz w:val="24"/>
           <w:szCs w:val="24"/>
-        </w:rPr>
-      </w:pPr>
-      <w:r>
-        <w:rPr>
-          <w:rFonts w:ascii="Times New Roman" w:hAnsi="Times New Roman" w:cs="Times New Roman"/>
-          <w:sz w:val="24"/>
-          <w:szCs w:val="24"/>
+          <w:highlight w:val="green"/>
+        </w:rPr>
+      </w:pPr>
+      <w:r>
+        <w:rPr>
+          <w:rFonts w:ascii="Times New Roman" w:hAnsi="Times New Roman" w:cs="Times New Roman"/>
+          <w:sz w:val="24"/>
+          <w:szCs w:val="24"/>
+          <w:highlight w:val="green"/>
         </w:rPr>
         <w:t xml:space="preserve">View Reports </w:t>
       </w:r>
@@ -2132,13 +2152,15 @@
           <w:rFonts w:ascii="Times New Roman" w:hAnsi="Times New Roman" w:cs="Times New Roman"/>
           <w:sz w:val="24"/>
           <w:szCs w:val="24"/>
-        </w:rPr>
-      </w:pPr>
-      <w:r>
-        <w:rPr>
-          <w:rFonts w:ascii="Times New Roman" w:hAnsi="Times New Roman" w:cs="Times New Roman"/>
-          <w:sz w:val="24"/>
-          <w:szCs w:val="24"/>
+          <w:highlight w:val="green"/>
+        </w:rPr>
+      </w:pPr>
+      <w:r>
+        <w:rPr>
+          <w:rFonts w:ascii="Times New Roman" w:hAnsi="Times New Roman" w:cs="Times New Roman"/>
+          <w:sz w:val="24"/>
+          <w:szCs w:val="24"/>
+          <w:highlight w:val="green"/>
         </w:rPr>
         <w:t>Download Report</w:t>
       </w:r>
@@ -2235,13 +2257,15 @@
           <w:rFonts w:ascii="Times New Roman" w:hAnsi="Times New Roman" w:cs="Times New Roman"/>
           <w:sz w:val="24"/>
           <w:szCs w:val="24"/>
-        </w:rPr>
-      </w:pPr>
-      <w:r>
-        <w:rPr>
-          <w:rFonts w:ascii="Times New Roman" w:hAnsi="Times New Roman" w:cs="Times New Roman"/>
-          <w:sz w:val="24"/>
-          <w:szCs w:val="24"/>
+          <w:highlight w:val="green"/>
+        </w:rPr>
+      </w:pPr>
+      <w:r>
+        <w:rPr>
+          <w:rFonts w:ascii="Times New Roman" w:hAnsi="Times New Roman" w:cs="Times New Roman"/>
+          <w:sz w:val="24"/>
+          <w:szCs w:val="24"/>
+          <w:highlight w:val="green"/>
         </w:rPr>
         <w:t>Ticketing System</w:t>
       </w:r>
@@ -2261,13 +2285,15 @@
           <w:iCs/>
           <w:sz w:val="24"/>
           <w:szCs w:val="24"/>
-        </w:rPr>
-      </w:pPr>
-      <w:r>
-        <w:rPr>
-          <w:rFonts w:ascii="Times New Roman" w:hAnsi="Times New Roman" w:cs="Times New Roman"/>
-          <w:sz w:val="24"/>
-          <w:szCs w:val="24"/>
+          <w:highlight w:val="green"/>
+        </w:rPr>
+      </w:pPr>
+      <w:r>
+        <w:rPr>
+          <w:rFonts w:ascii="Times New Roman" w:hAnsi="Times New Roman" w:cs="Times New Roman"/>
+          <w:sz w:val="24"/>
+          <w:szCs w:val="24"/>
+          <w:highlight w:val="green"/>
         </w:rPr>
         <w:t>President</w:t>
       </w:r>
@@ -2278,6 +2304,7 @@
           <w:iCs/>
           <w:sz w:val="24"/>
           <w:szCs w:val="24"/>
+          <w:highlight w:val="green"/>
         </w:rPr>
         <w:t xml:space="preserve">: </w:t>
       </w:r>
@@ -2286,32 +2313,9 @@
           <w:rFonts w:ascii="Times New Roman" w:hAnsi="Times New Roman" w:cs="Times New Roman"/>
           <w:sz w:val="24"/>
           <w:szCs w:val="24"/>
-        </w:rPr>
-        <w:t>The president will send consultation</w:t>
-      </w:r>
-      <w:r>
-        <w:rPr>
-          <w:rFonts w:ascii="Times New Roman" w:hAnsi="Times New Roman" w:cs="Times New Roman"/>
-          <w:sz w:val="24"/>
-          <w:szCs w:val="24"/>
-        </w:rPr>
-        <w:t xml:space="preserve"> request</w:t>
-      </w:r>
-      <w:r>
-        <w:rPr>
-          <w:rFonts w:ascii="Times New Roman" w:hAnsi="Times New Roman" w:cs="Times New Roman"/>
-          <w:sz w:val="24"/>
-          <w:szCs w:val="24"/>
-        </w:rPr>
-        <w:t xml:space="preserve"> ticket to the agriculturist</w:t>
-      </w:r>
-      <w:r>
-        <w:rPr>
-          <w:rFonts w:ascii="Times New Roman" w:hAnsi="Times New Roman" w:cs="Times New Roman"/>
-          <w:sz w:val="24"/>
-          <w:szCs w:val="24"/>
-        </w:rPr>
-        <w:t xml:space="preserve"> and give the information/location of the farmer who requested it.</w:t>
+          <w:highlight w:val="green"/>
+        </w:rPr>
+        <w:t>The president will send consultation request ticket to the agriculturist and give the information/location of the farmer who requested it.</w:t>
       </w:r>
     </w:p>
     <w:p>
@@ -2324,13 +2328,15 @@
           <w:rFonts w:ascii="Times New Roman" w:hAnsi="Times New Roman" w:cs="Times New Roman"/>
           <w:sz w:val="24"/>
           <w:szCs w:val="24"/>
-        </w:rPr>
-      </w:pPr>
-      <w:r>
-        <w:rPr>
-          <w:rFonts w:ascii="Times New Roman" w:hAnsi="Times New Roman" w:cs="Times New Roman"/>
-          <w:sz w:val="24"/>
-          <w:szCs w:val="24"/>
+          <w:highlight w:val="green"/>
+        </w:rPr>
+      </w:pPr>
+      <w:r>
+        <w:rPr>
+          <w:rFonts w:ascii="Times New Roman" w:hAnsi="Times New Roman" w:cs="Times New Roman"/>
+          <w:sz w:val="24"/>
+          <w:szCs w:val="24"/>
+          <w:highlight w:val="green"/>
         </w:rPr>
         <w:t>• Request Letter</w:t>
       </w:r>
@@ -2345,13 +2351,15 @@
           <w:rFonts w:ascii="Times New Roman" w:hAnsi="Times New Roman" w:cs="Times New Roman"/>
           <w:sz w:val="24"/>
           <w:szCs w:val="24"/>
-        </w:rPr>
-      </w:pPr>
-      <w:r>
-        <w:rPr>
-          <w:rFonts w:ascii="Times New Roman" w:hAnsi="Times New Roman" w:cs="Times New Roman"/>
-          <w:sz w:val="24"/>
-          <w:szCs w:val="24"/>
+          <w:highlight w:val="green"/>
+        </w:rPr>
+      </w:pPr>
+      <w:r>
+        <w:rPr>
+          <w:rFonts w:ascii="Times New Roman" w:hAnsi="Times New Roman" w:cs="Times New Roman"/>
+          <w:sz w:val="24"/>
+          <w:szCs w:val="24"/>
+          <w:highlight w:val="green"/>
         </w:rPr>
         <w:t xml:space="preserve">      •Send </w:t>
       </w:r>
@@ -2361,6 +2369,7 @@
           <w:rFonts w:ascii="Times New Roman" w:hAnsi="Times New Roman" w:cs="Times New Roman"/>
           <w:sz w:val="24"/>
           <w:szCs w:val="24"/>
+          <w:highlight w:val="green"/>
         </w:rPr>
         <w:t>to(</w:t>
       </w:r>
@@ -2370,6 +2379,7 @@
           <w:rFonts w:ascii="Times New Roman" w:hAnsi="Times New Roman" w:cs="Times New Roman"/>
           <w:sz w:val="24"/>
           <w:szCs w:val="24"/>
+          <w:highlight w:val="green"/>
         </w:rPr>
         <w:t>agriculturist name)</w:t>
       </w:r>
@@ -2391,6 +2401,7 @@
           <w:rFonts w:ascii="Times New Roman" w:hAnsi="Times New Roman" w:cs="Times New Roman"/>
           <w:sz w:val="24"/>
           <w:szCs w:val="24"/>
+          <w:highlight w:val="green"/>
         </w:rPr>
         <w:t xml:space="preserve">            •Letter</w:t>
       </w:r>
@@ -2606,13 +2617,15 @@
           <w:rFonts w:ascii="Times New Roman" w:hAnsi="Times New Roman" w:cs="Times New Roman"/>
           <w:sz w:val="24"/>
           <w:szCs w:val="24"/>
-        </w:rPr>
-      </w:pPr>
-      <w:r>
-        <w:rPr>
-          <w:rFonts w:ascii="Times New Roman" w:hAnsi="Times New Roman" w:cs="Times New Roman"/>
-          <w:sz w:val="24"/>
-          <w:szCs w:val="24"/>
+          <w:highlight w:val="green"/>
+        </w:rPr>
+      </w:pPr>
+      <w:r>
+        <w:rPr>
+          <w:rFonts w:ascii="Times New Roman" w:hAnsi="Times New Roman" w:cs="Times New Roman"/>
+          <w:sz w:val="24"/>
+          <w:szCs w:val="24"/>
+          <w:highlight w:val="green"/>
         </w:rPr>
         <w:t>Location</w:t>
       </w:r>
@@ -2630,23 +2643,17 @@
           <w:rFonts w:ascii="Times New Roman" w:hAnsi="Times New Roman" w:cs="Times New Roman"/>
           <w:sz w:val="24"/>
           <w:szCs w:val="24"/>
-        </w:rPr>
-      </w:pPr>
-      <w:r>
-        <w:rPr>
-          <w:rFonts w:ascii="Times New Roman" w:hAnsi="Times New Roman" w:cs="Times New Roman"/>
-          <w:sz w:val="24"/>
-          <w:szCs w:val="24"/>
-        </w:rPr>
-        <w:t>Name of the farmer/owner on that land</w:t>
-      </w:r>
-      <w:r>
-        <w:rPr>
-          <w:rFonts w:ascii="Times New Roman" w:hAnsi="Times New Roman" w:cs="Times New Roman"/>
-          <w:sz w:val="24"/>
-          <w:szCs w:val="24"/>
-        </w:rPr>
-        <w:t xml:space="preserve">- (Direct </w:t>
+          <w:highlight w:val="green"/>
+        </w:rPr>
+      </w:pPr>
+      <w:r>
+        <w:rPr>
+          <w:rFonts w:ascii="Times New Roman" w:hAnsi="Times New Roman" w:cs="Times New Roman"/>
+          <w:sz w:val="24"/>
+          <w:szCs w:val="24"/>
+          <w:highlight w:val="green"/>
+        </w:rPr>
+        <w:t xml:space="preserve">Name of the farmer/owner on that land- (Direct </w:t>
       </w:r>
       <w:proofErr w:type="spellStart"/>
       <w:r>
@@ -2654,6 +2661,7 @@
           <w:rFonts w:ascii="Times New Roman" w:hAnsi="Times New Roman" w:cs="Times New Roman"/>
           <w:sz w:val="24"/>
           <w:szCs w:val="24"/>
+          <w:highlight w:val="green"/>
         </w:rPr>
         <w:t>na</w:t>
       </w:r>
@@ -2663,6 +2671,7 @@
           <w:rFonts w:ascii="Times New Roman" w:hAnsi="Times New Roman" w:cs="Times New Roman"/>
           <w:sz w:val="24"/>
           <w:szCs w:val="24"/>
+          <w:highlight w:val="green"/>
         </w:rPr>
         <w:t xml:space="preserve"> </w:t>
       </w:r>
@@ -2672,6 +2681,7 @@
           <w:rFonts w:ascii="Times New Roman" w:hAnsi="Times New Roman" w:cs="Times New Roman"/>
           <w:sz w:val="24"/>
           <w:szCs w:val="24"/>
+          <w:highlight w:val="green"/>
         </w:rPr>
         <w:t>mapupunta</w:t>
       </w:r>
@@ -2681,25 +2691,29 @@
           <w:rFonts w:ascii="Times New Roman" w:hAnsi="Times New Roman" w:cs="Times New Roman"/>
           <w:sz w:val="24"/>
           <w:szCs w:val="24"/>
-        </w:rPr>
-        <w:t xml:space="preserve"> sa </w:t>
-      </w:r>
-      <w:r>
-        <w:rPr>
-          <w:rFonts w:ascii="Times New Roman" w:hAnsi="Times New Roman" w:cs="Times New Roman"/>
-          <w:sz w:val="24"/>
-          <w:szCs w:val="24"/>
-          <w:highlight w:val="yellow"/>
-        </w:rPr>
-        <w:t>REGISTERED FARMERS</w:t>
-      </w:r>
-      <w:r>
-        <w:rPr>
-          <w:rFonts w:ascii="Times New Roman" w:hAnsi="Times New Roman" w:cs="Times New Roman"/>
-          <w:sz w:val="24"/>
-          <w:szCs w:val="24"/>
-        </w:rPr>
-        <w:t>)</w:t>
+          <w:highlight w:val="green"/>
+        </w:rPr>
+        <w:t xml:space="preserve"> </w:t>
+      </w:r>
+      <w:proofErr w:type="spellStart"/>
+      <w:r>
+        <w:rPr>
+          <w:rFonts w:ascii="Times New Roman" w:hAnsi="Times New Roman" w:cs="Times New Roman"/>
+          <w:sz w:val="24"/>
+          <w:szCs w:val="24"/>
+          <w:highlight w:val="green"/>
+        </w:rPr>
+        <w:t>sa</w:t>
+      </w:r>
+      <w:proofErr w:type="spellEnd"/>
+      <w:r>
+        <w:rPr>
+          <w:rFonts w:ascii="Times New Roman" w:hAnsi="Times New Roman" w:cs="Times New Roman"/>
+          <w:sz w:val="24"/>
+          <w:szCs w:val="24"/>
+          <w:highlight w:val="green"/>
+        </w:rPr>
+        <w:t xml:space="preserve"> REGISTERED FARMERS)</w:t>
       </w:r>
     </w:p>
     <w:p>
@@ -2715,13 +2729,15 @@
           <w:rFonts w:ascii="Times New Roman" w:hAnsi="Times New Roman" w:cs="Times New Roman"/>
           <w:sz w:val="24"/>
           <w:szCs w:val="24"/>
-        </w:rPr>
-      </w:pPr>
-      <w:r>
-        <w:rPr>
-          <w:rFonts w:ascii="Times New Roman" w:hAnsi="Times New Roman" w:cs="Times New Roman"/>
-          <w:sz w:val="24"/>
-          <w:szCs w:val="24"/>
+          <w:highlight w:val="green"/>
+        </w:rPr>
+      </w:pPr>
+      <w:r>
+        <w:rPr>
+          <w:rFonts w:ascii="Times New Roman" w:hAnsi="Times New Roman" w:cs="Times New Roman"/>
+          <w:sz w:val="24"/>
+          <w:szCs w:val="24"/>
+          <w:highlight w:val="green"/>
         </w:rPr>
         <w:t>Crops</w:t>
       </w:r>
@@ -2731,6 +2747,7 @@
           <w:rFonts w:ascii="Times New Roman" w:hAnsi="Times New Roman" w:cs="Times New Roman"/>
           <w:sz w:val="24"/>
           <w:szCs w:val="24"/>
+          <w:highlight w:val="green"/>
         </w:rPr>
         <w:t xml:space="preserve">-( </w:t>
       </w:r>
@@ -2740,6 +2757,7 @@
           <w:rFonts w:ascii="Times New Roman" w:hAnsi="Times New Roman" w:cs="Times New Roman"/>
           <w:sz w:val="24"/>
           <w:szCs w:val="24"/>
+          <w:highlight w:val="green"/>
         </w:rPr>
         <w:t>ilalagay</w:t>
       </w:r>
@@ -2750,6 +2768,7 @@
           <w:rFonts w:ascii="Times New Roman" w:hAnsi="Times New Roman" w:cs="Times New Roman"/>
           <w:sz w:val="24"/>
           <w:szCs w:val="24"/>
+          <w:highlight w:val="green"/>
         </w:rPr>
         <w:t xml:space="preserve"> if </w:t>
       </w:r>
@@ -2759,6 +2778,7 @@
           <w:rFonts w:ascii="Times New Roman" w:hAnsi="Times New Roman" w:cs="Times New Roman"/>
           <w:sz w:val="24"/>
           <w:szCs w:val="24"/>
+          <w:highlight w:val="green"/>
         </w:rPr>
         <w:t>ano</w:t>
       </w:r>
@@ -2768,6 +2788,7 @@
           <w:rFonts w:ascii="Times New Roman" w:hAnsi="Times New Roman" w:cs="Times New Roman"/>
           <w:sz w:val="24"/>
           <w:szCs w:val="24"/>
+          <w:highlight w:val="green"/>
         </w:rPr>
         <w:t xml:space="preserve"> ang </w:t>
       </w:r>
@@ -2777,6 +2798,7 @@
           <w:rFonts w:ascii="Times New Roman" w:hAnsi="Times New Roman" w:cs="Times New Roman"/>
           <w:sz w:val="24"/>
           <w:szCs w:val="24"/>
+          <w:highlight w:val="green"/>
         </w:rPr>
         <w:t>mga</w:t>
       </w:r>
@@ -2786,6 +2808,7 @@
           <w:rFonts w:ascii="Times New Roman" w:hAnsi="Times New Roman" w:cs="Times New Roman"/>
           <w:sz w:val="24"/>
           <w:szCs w:val="24"/>
+          <w:highlight w:val="green"/>
         </w:rPr>
         <w:t xml:space="preserve"> </w:t>
       </w:r>
@@ -2795,6 +2818,7 @@
           <w:rFonts w:ascii="Times New Roman" w:hAnsi="Times New Roman" w:cs="Times New Roman"/>
           <w:sz w:val="24"/>
           <w:szCs w:val="24"/>
+          <w:highlight w:val="green"/>
         </w:rPr>
         <w:t>tanim</w:t>
       </w:r>
@@ -2804,6 +2828,7 @@
           <w:rFonts w:ascii="Times New Roman" w:hAnsi="Times New Roman" w:cs="Times New Roman"/>
           <w:sz w:val="24"/>
           <w:szCs w:val="24"/>
+          <w:highlight w:val="green"/>
         </w:rPr>
         <w:t>)</w:t>
       </w:r>
@@ -2821,13 +2846,15 @@
           <w:rFonts w:ascii="Times New Roman" w:hAnsi="Times New Roman" w:cs="Times New Roman"/>
           <w:sz w:val="24"/>
           <w:szCs w:val="24"/>
-        </w:rPr>
-      </w:pPr>
-      <w:r>
-        <w:rPr>
-          <w:rFonts w:ascii="Times New Roman" w:hAnsi="Times New Roman" w:cs="Times New Roman"/>
-          <w:sz w:val="24"/>
-          <w:szCs w:val="24"/>
+          <w:highlight w:val="green"/>
+        </w:rPr>
+      </w:pPr>
+      <w:r>
+        <w:rPr>
+          <w:rFonts w:ascii="Times New Roman" w:hAnsi="Times New Roman" w:cs="Times New Roman"/>
+          <w:sz w:val="24"/>
+          <w:szCs w:val="24"/>
+          <w:highlight w:val="green"/>
         </w:rPr>
         <w:t>Total crop yields</w:t>
       </w:r>
@@ -2845,13 +2872,15 @@
           <w:rFonts w:ascii="Times New Roman" w:hAnsi="Times New Roman" w:cs="Times New Roman"/>
           <w:sz w:val="24"/>
           <w:szCs w:val="24"/>
-        </w:rPr>
-      </w:pPr>
-      <w:r>
-        <w:rPr>
-          <w:rFonts w:ascii="Times New Roman" w:hAnsi="Times New Roman" w:cs="Times New Roman"/>
-          <w:sz w:val="24"/>
-          <w:szCs w:val="24"/>
+          <w:highlight w:val="green"/>
+        </w:rPr>
+      </w:pPr>
+      <w:r>
+        <w:rPr>
+          <w:rFonts w:ascii="Times New Roman" w:hAnsi="Times New Roman" w:cs="Times New Roman"/>
+          <w:sz w:val="24"/>
+          <w:szCs w:val="24"/>
+          <w:highlight w:val="green"/>
         </w:rPr>
         <w:t>Consultation</w:t>
       </w:r>
@@ -2861,6 +2890,7 @@
           <w:rFonts w:ascii="Times New Roman" w:hAnsi="Times New Roman" w:cs="Times New Roman"/>
           <w:sz w:val="24"/>
           <w:szCs w:val="24"/>
+          <w:highlight w:val="green"/>
         </w:rPr>
         <w:t>-  (</w:t>
       </w:r>
@@ -2870,6 +2900,7 @@
           <w:rFonts w:ascii="Times New Roman" w:hAnsi="Times New Roman" w:cs="Times New Roman"/>
           <w:sz w:val="24"/>
           <w:szCs w:val="24"/>
+          <w:highlight w:val="green"/>
         </w:rPr>
         <w:t xml:space="preserve"> optional lang </w:t>
       </w:r>
@@ -2879,6 +2910,7 @@
           <w:rFonts w:ascii="Times New Roman" w:hAnsi="Times New Roman" w:cs="Times New Roman"/>
           <w:sz w:val="24"/>
           <w:szCs w:val="24"/>
+          <w:highlight w:val="green"/>
         </w:rPr>
         <w:t>ito</w:t>
       </w:r>
@@ -2888,6 +2920,7 @@
           <w:rFonts w:ascii="Times New Roman" w:hAnsi="Times New Roman" w:cs="Times New Roman"/>
           <w:sz w:val="24"/>
           <w:szCs w:val="24"/>
+          <w:highlight w:val="green"/>
         </w:rPr>
         <w:t xml:space="preserve">, if </w:t>
       </w:r>
@@ -2897,6 +2930,7 @@
           <w:rFonts w:ascii="Times New Roman" w:hAnsi="Times New Roman" w:cs="Times New Roman"/>
           <w:sz w:val="24"/>
           <w:szCs w:val="24"/>
+          <w:highlight w:val="green"/>
         </w:rPr>
         <w:t>nagpaconsult</w:t>
       </w:r>
@@ -2906,6 +2940,7 @@
           <w:rFonts w:ascii="Times New Roman" w:hAnsi="Times New Roman" w:cs="Times New Roman"/>
           <w:sz w:val="24"/>
           <w:szCs w:val="24"/>
+          <w:highlight w:val="green"/>
         </w:rPr>
         <w:t xml:space="preserve"> </w:t>
       </w:r>
@@ -2915,6 +2950,7 @@
           <w:rFonts w:ascii="Times New Roman" w:hAnsi="Times New Roman" w:cs="Times New Roman"/>
           <w:sz w:val="24"/>
           <w:szCs w:val="24"/>
+          <w:highlight w:val="green"/>
         </w:rPr>
         <w:t>ilalagay</w:t>
       </w:r>
@@ -2924,6 +2960,7 @@
           <w:rFonts w:ascii="Times New Roman" w:hAnsi="Times New Roman" w:cs="Times New Roman"/>
           <w:sz w:val="24"/>
           <w:szCs w:val="24"/>
+          <w:highlight w:val="green"/>
         </w:rPr>
         <w:t xml:space="preserve"> </w:t>
       </w:r>
@@ -2933,6 +2970,7 @@
           <w:rFonts w:ascii="Times New Roman" w:hAnsi="Times New Roman" w:cs="Times New Roman"/>
           <w:sz w:val="24"/>
           <w:szCs w:val="24"/>
+          <w:highlight w:val="green"/>
         </w:rPr>
         <w:t>yung</w:t>
       </w:r>
@@ -2942,6 +2980,7 @@
           <w:rFonts w:ascii="Times New Roman" w:hAnsi="Times New Roman" w:cs="Times New Roman"/>
           <w:sz w:val="24"/>
           <w:szCs w:val="24"/>
+          <w:highlight w:val="green"/>
         </w:rPr>
         <w:t xml:space="preserve"> info. If not okay lang </w:t>
       </w:r>
@@ -2951,6 +2990,7 @@
           <w:rFonts w:ascii="Times New Roman" w:hAnsi="Times New Roman" w:cs="Times New Roman"/>
           <w:sz w:val="24"/>
           <w:szCs w:val="24"/>
+          <w:highlight w:val="green"/>
         </w:rPr>
         <w:t>na</w:t>
       </w:r>
@@ -2960,6 +3000,7 @@
           <w:rFonts w:ascii="Times New Roman" w:hAnsi="Times New Roman" w:cs="Times New Roman"/>
           <w:sz w:val="24"/>
           <w:szCs w:val="24"/>
+          <w:highlight w:val="green"/>
         </w:rPr>
         <w:t xml:space="preserve"> di </w:t>
       </w:r>
@@ -2969,6 +3010,7 @@
           <w:rFonts w:ascii="Times New Roman" w:hAnsi="Times New Roman" w:cs="Times New Roman"/>
           <w:sz w:val="24"/>
           <w:szCs w:val="24"/>
+          <w:highlight w:val="green"/>
         </w:rPr>
         <w:t>lagyan</w:t>
       </w:r>
@@ -2978,6 +3020,7 @@
           <w:rFonts w:ascii="Times New Roman" w:hAnsi="Times New Roman" w:cs="Times New Roman"/>
           <w:sz w:val="24"/>
           <w:szCs w:val="24"/>
+          <w:highlight w:val="green"/>
         </w:rPr>
         <w:t>)</w:t>
       </w:r>
@@ -2995,13 +3038,15 @@
           <w:rFonts w:ascii="Times New Roman" w:hAnsi="Times New Roman" w:cs="Times New Roman"/>
           <w:sz w:val="24"/>
           <w:szCs w:val="24"/>
-        </w:rPr>
-      </w:pPr>
-      <w:r>
-        <w:rPr>
-          <w:rFonts w:ascii="Times New Roman" w:hAnsi="Times New Roman" w:cs="Times New Roman"/>
-          <w:sz w:val="24"/>
-          <w:szCs w:val="24"/>
+          <w:highlight w:val="green"/>
+        </w:rPr>
+      </w:pPr>
+      <w:r>
+        <w:rPr>
+          <w:rFonts w:ascii="Times New Roman" w:hAnsi="Times New Roman" w:cs="Times New Roman"/>
+          <w:sz w:val="24"/>
+          <w:szCs w:val="24"/>
+          <w:highlight w:val="green"/>
         </w:rPr>
         <w:t>Concern</w:t>
       </w:r>
@@ -3019,13 +3064,15 @@
           <w:rFonts w:ascii="Times New Roman" w:hAnsi="Times New Roman" w:cs="Times New Roman"/>
           <w:sz w:val="24"/>
           <w:szCs w:val="24"/>
-        </w:rPr>
-      </w:pPr>
-      <w:r>
-        <w:rPr>
-          <w:rFonts w:ascii="Times New Roman" w:hAnsi="Times New Roman" w:cs="Times New Roman"/>
-          <w:sz w:val="24"/>
-          <w:szCs w:val="24"/>
+          <w:highlight w:val="green"/>
+        </w:rPr>
+      </w:pPr>
+      <w:r>
+        <w:rPr>
+          <w:rFonts w:ascii="Times New Roman" w:hAnsi="Times New Roman" w:cs="Times New Roman"/>
+          <w:sz w:val="24"/>
+          <w:szCs w:val="24"/>
+          <w:highlight w:val="green"/>
         </w:rPr>
         <w:t>Action Taken</w:t>
       </w:r>
@@ -3142,23 +3189,17 @@
           <w:rFonts w:ascii="Times New Roman" w:hAnsi="Times New Roman" w:cs="Times New Roman"/>
           <w:sz w:val="24"/>
           <w:szCs w:val="24"/>
-        </w:rPr>
-      </w:pPr>
-      <w:r>
-        <w:rPr>
-          <w:rFonts w:ascii="Times New Roman" w:hAnsi="Times New Roman" w:cs="Times New Roman"/>
-          <w:sz w:val="24"/>
-          <w:szCs w:val="24"/>
-        </w:rPr>
-        <w:t>Consultation</w:t>
-      </w:r>
-      <w:r>
-        <w:rPr>
-          <w:rFonts w:ascii="Times New Roman" w:hAnsi="Times New Roman" w:cs="Times New Roman"/>
-          <w:sz w:val="24"/>
-          <w:szCs w:val="24"/>
-        </w:rPr>
-        <w:t xml:space="preserve"> Updates</w:t>
+          <w:highlight w:val="green"/>
+        </w:rPr>
+      </w:pPr>
+      <w:r>
+        <w:rPr>
+          <w:rFonts w:ascii="Times New Roman" w:hAnsi="Times New Roman" w:cs="Times New Roman"/>
+          <w:sz w:val="24"/>
+          <w:szCs w:val="24"/>
+          <w:highlight w:val="green"/>
+        </w:rPr>
+        <w:t>Consultation Updates</w:t>
       </w:r>
     </w:p>
     <w:p>
@@ -3370,13 +3411,15 @@
           <w:rFonts w:ascii="Times New Roman" w:hAnsi="Times New Roman" w:cs="Times New Roman"/>
           <w:sz w:val="24"/>
           <w:szCs w:val="24"/>
-        </w:rPr>
-      </w:pPr>
-      <w:r>
-        <w:rPr>
-          <w:rFonts w:ascii="Times New Roman" w:hAnsi="Times New Roman" w:cs="Times New Roman"/>
-          <w:sz w:val="24"/>
-          <w:szCs w:val="24"/>
+          <w:highlight w:val="green"/>
+        </w:rPr>
+      </w:pPr>
+      <w:r>
+        <w:rPr>
+          <w:rFonts w:ascii="Times New Roman" w:hAnsi="Times New Roman" w:cs="Times New Roman"/>
+          <w:sz w:val="24"/>
+          <w:szCs w:val="24"/>
+          <w:highlight w:val="green"/>
         </w:rPr>
         <w:t>First Name</w:t>
       </w:r>
@@ -3394,13 +3437,15 @@
           <w:rFonts w:ascii="Times New Roman" w:hAnsi="Times New Roman" w:cs="Times New Roman"/>
           <w:sz w:val="24"/>
           <w:szCs w:val="24"/>
-        </w:rPr>
-      </w:pPr>
-      <w:r>
-        <w:rPr>
-          <w:rFonts w:ascii="Times New Roman" w:hAnsi="Times New Roman" w:cs="Times New Roman"/>
-          <w:sz w:val="24"/>
-          <w:szCs w:val="24"/>
+          <w:highlight w:val="green"/>
+        </w:rPr>
+      </w:pPr>
+      <w:r>
+        <w:rPr>
+          <w:rFonts w:ascii="Times New Roman" w:hAnsi="Times New Roman" w:cs="Times New Roman"/>
+          <w:sz w:val="24"/>
+          <w:szCs w:val="24"/>
+          <w:highlight w:val="green"/>
         </w:rPr>
         <w:t>Middle Name</w:t>
       </w:r>
@@ -3418,13 +3463,15 @@
           <w:rFonts w:ascii="Times New Roman" w:hAnsi="Times New Roman" w:cs="Times New Roman"/>
           <w:sz w:val="24"/>
           <w:szCs w:val="24"/>
-        </w:rPr>
-      </w:pPr>
-      <w:r>
-        <w:rPr>
-          <w:rFonts w:ascii="Times New Roman" w:hAnsi="Times New Roman" w:cs="Times New Roman"/>
-          <w:sz w:val="24"/>
-          <w:szCs w:val="24"/>
+          <w:highlight w:val="green"/>
+        </w:rPr>
+      </w:pPr>
+      <w:r>
+        <w:rPr>
+          <w:rFonts w:ascii="Times New Roman" w:hAnsi="Times New Roman" w:cs="Times New Roman"/>
+          <w:sz w:val="24"/>
+          <w:szCs w:val="24"/>
+          <w:highlight w:val="green"/>
         </w:rPr>
         <w:t>Last Name</w:t>
       </w:r>
@@ -3442,13 +3489,15 @@
           <w:rFonts w:ascii="Times New Roman" w:hAnsi="Times New Roman" w:cs="Times New Roman"/>
           <w:sz w:val="24"/>
           <w:szCs w:val="24"/>
-        </w:rPr>
-      </w:pPr>
-      <w:r>
-        <w:rPr>
-          <w:rFonts w:ascii="Times New Roman" w:hAnsi="Times New Roman" w:cs="Times New Roman"/>
-          <w:sz w:val="24"/>
-          <w:szCs w:val="24"/>
+          <w:highlight w:val="green"/>
+        </w:rPr>
+      </w:pPr>
+      <w:r>
+        <w:rPr>
+          <w:rFonts w:ascii="Times New Roman" w:hAnsi="Times New Roman" w:cs="Times New Roman"/>
+          <w:sz w:val="24"/>
+          <w:szCs w:val="24"/>
+          <w:highlight w:val="green"/>
         </w:rPr>
         <w:t>Role</w:t>
       </w:r>
@@ -3466,13 +3515,15 @@
           <w:rFonts w:ascii="Times New Roman" w:hAnsi="Times New Roman" w:cs="Times New Roman"/>
           <w:sz w:val="24"/>
           <w:szCs w:val="24"/>
-        </w:rPr>
-      </w:pPr>
-      <w:r>
-        <w:rPr>
-          <w:rFonts w:ascii="Times New Roman" w:hAnsi="Times New Roman" w:cs="Times New Roman"/>
-          <w:sz w:val="24"/>
-          <w:szCs w:val="24"/>
+          <w:highlight w:val="green"/>
+        </w:rPr>
+      </w:pPr>
+      <w:r>
+        <w:rPr>
+          <w:rFonts w:ascii="Times New Roman" w:hAnsi="Times New Roman" w:cs="Times New Roman"/>
+          <w:sz w:val="24"/>
+          <w:szCs w:val="24"/>
+          <w:highlight w:val="green"/>
         </w:rPr>
         <w:t>Email</w:t>
       </w:r>
@@ -3490,13 +3541,15 @@
           <w:rFonts w:ascii="Times New Roman" w:hAnsi="Times New Roman" w:cs="Times New Roman"/>
           <w:sz w:val="24"/>
           <w:szCs w:val="24"/>
-        </w:rPr>
-      </w:pPr>
-      <w:r>
-        <w:rPr>
-          <w:rFonts w:ascii="Times New Roman" w:hAnsi="Times New Roman" w:cs="Times New Roman"/>
-          <w:sz w:val="24"/>
-          <w:szCs w:val="24"/>
+          <w:highlight w:val="green"/>
+        </w:rPr>
+      </w:pPr>
+      <w:r>
+        <w:rPr>
+          <w:rFonts w:ascii="Times New Roman" w:hAnsi="Times New Roman" w:cs="Times New Roman"/>
+          <w:sz w:val="24"/>
+          <w:szCs w:val="24"/>
+          <w:highlight w:val="green"/>
         </w:rPr>
         <w:t>Password</w:t>
       </w:r>
@@ -3514,13 +3567,15 @@
           <w:rFonts w:ascii="Times New Roman" w:hAnsi="Times New Roman" w:cs="Times New Roman"/>
           <w:sz w:val="24"/>
           <w:szCs w:val="24"/>
-        </w:rPr>
-      </w:pPr>
-      <w:r>
-        <w:rPr>
-          <w:rFonts w:ascii="Times New Roman" w:hAnsi="Times New Roman" w:cs="Times New Roman"/>
-          <w:sz w:val="24"/>
-          <w:szCs w:val="24"/>
+          <w:highlight w:val="green"/>
+        </w:rPr>
+      </w:pPr>
+      <w:r>
+        <w:rPr>
+          <w:rFonts w:ascii="Times New Roman" w:hAnsi="Times New Roman" w:cs="Times New Roman"/>
+          <w:sz w:val="24"/>
+          <w:szCs w:val="24"/>
+          <w:highlight w:val="green"/>
         </w:rPr>
         <w:t>Contact Number</w:t>
       </w:r>
@@ -3536,6 +3591,7 @@
           <w:color w:val="538135" w:themeColor="accent6" w:themeShade="BF"/>
           <w:sz w:val="24"/>
           <w:szCs w:val="24"/>
+          <w:highlight w:val="green"/>
           <w:u w:val="single"/>
         </w:rPr>
       </w:pPr>
@@ -3547,6 +3603,7 @@
           <w:color w:val="538135" w:themeColor="accent6" w:themeShade="BF"/>
           <w:sz w:val="24"/>
           <w:szCs w:val="24"/>
+          <w:highlight w:val="green"/>
           <w:u w:val="single"/>
         </w:rPr>
         <w:t xml:space="preserve">Log-in: </w:t>
@@ -3566,13 +3623,15 @@
           <w:rFonts w:ascii="Times New Roman" w:hAnsi="Times New Roman" w:cs="Times New Roman"/>
           <w:sz w:val="24"/>
           <w:szCs w:val="24"/>
-        </w:rPr>
-      </w:pPr>
-      <w:r>
-        <w:rPr>
-          <w:rFonts w:ascii="Times New Roman" w:hAnsi="Times New Roman" w:cs="Times New Roman"/>
-          <w:sz w:val="24"/>
-          <w:szCs w:val="24"/>
+          <w:highlight w:val="green"/>
+        </w:rPr>
+      </w:pPr>
+      <w:r>
+        <w:rPr>
+          <w:rFonts w:ascii="Times New Roman" w:hAnsi="Times New Roman" w:cs="Times New Roman"/>
+          <w:sz w:val="24"/>
+          <w:szCs w:val="24"/>
+          <w:highlight w:val="green"/>
         </w:rPr>
         <w:t>Username/email</w:t>
       </w:r>
@@ -3591,13 +3650,15 @@
           <w:rFonts w:ascii="Times New Roman" w:hAnsi="Times New Roman" w:cs="Times New Roman"/>
           <w:sz w:val="24"/>
           <w:szCs w:val="24"/>
-        </w:rPr>
-      </w:pPr>
-      <w:r>
-        <w:rPr>
-          <w:rFonts w:ascii="Times New Roman" w:hAnsi="Times New Roman" w:cs="Times New Roman"/>
-          <w:sz w:val="24"/>
-          <w:szCs w:val="24"/>
+          <w:highlight w:val="green"/>
+        </w:rPr>
+      </w:pPr>
+      <w:r>
+        <w:rPr>
+          <w:rFonts w:ascii="Times New Roman" w:hAnsi="Times New Roman" w:cs="Times New Roman"/>
+          <w:sz w:val="24"/>
+          <w:szCs w:val="24"/>
+          <w:highlight w:val="green"/>
         </w:rPr>
         <w:t>Password</w:t>
       </w:r>
@@ -3658,6 +3719,7 @@
           <w:color w:val="000000" w:themeColor="text1"/>
           <w:sz w:val="24"/>
           <w:szCs w:val="24"/>
+          <w:highlight w:val="green"/>
         </w:rPr>
       </w:pPr>
       <w:r>
@@ -3666,6 +3728,7 @@
           <w:color w:val="000000" w:themeColor="text1"/>
           <w:sz w:val="24"/>
           <w:szCs w:val="24"/>
+          <w:highlight w:val="green"/>
         </w:rPr>
         <w:t>User Profile</w:t>
       </w:r>
@@ -3683,13 +3746,15 @@
           <w:rFonts w:ascii="Times New Roman" w:hAnsi="Times New Roman" w:cs="Times New Roman"/>
           <w:sz w:val="24"/>
           <w:szCs w:val="24"/>
-        </w:rPr>
-      </w:pPr>
-      <w:r>
-        <w:rPr>
-          <w:rFonts w:ascii="Times New Roman" w:hAnsi="Times New Roman" w:cs="Times New Roman"/>
-          <w:sz w:val="24"/>
-          <w:szCs w:val="24"/>
+          <w:highlight w:val="green"/>
+        </w:rPr>
+      </w:pPr>
+      <w:r>
+        <w:rPr>
+          <w:rFonts w:ascii="Times New Roman" w:hAnsi="Times New Roman" w:cs="Times New Roman"/>
+          <w:sz w:val="24"/>
+          <w:szCs w:val="24"/>
+          <w:highlight w:val="green"/>
         </w:rPr>
         <w:t>View Profile</w:t>
       </w:r>
@@ -3707,13 +3772,15 @@
           <w:rFonts w:ascii="Times New Roman" w:hAnsi="Times New Roman" w:cs="Times New Roman"/>
           <w:sz w:val="24"/>
           <w:szCs w:val="24"/>
-        </w:rPr>
-      </w:pPr>
-      <w:r>
-        <w:rPr>
-          <w:rFonts w:ascii="Times New Roman" w:hAnsi="Times New Roman" w:cs="Times New Roman"/>
-          <w:sz w:val="24"/>
-          <w:szCs w:val="24"/>
+          <w:highlight w:val="green"/>
+        </w:rPr>
+      </w:pPr>
+      <w:r>
+        <w:rPr>
+          <w:rFonts w:ascii="Times New Roman" w:hAnsi="Times New Roman" w:cs="Times New Roman"/>
+          <w:sz w:val="24"/>
+          <w:szCs w:val="24"/>
+          <w:highlight w:val="green"/>
         </w:rPr>
         <w:t>Name</w:t>
       </w:r>
@@ -3731,13 +3798,15 @@
           <w:rFonts w:ascii="Times New Roman" w:hAnsi="Times New Roman" w:cs="Times New Roman"/>
           <w:sz w:val="24"/>
           <w:szCs w:val="24"/>
-        </w:rPr>
-      </w:pPr>
-      <w:r>
-        <w:rPr>
-          <w:rFonts w:ascii="Times New Roman" w:hAnsi="Times New Roman" w:cs="Times New Roman"/>
-          <w:sz w:val="24"/>
-          <w:szCs w:val="24"/>
+          <w:highlight w:val="green"/>
+        </w:rPr>
+      </w:pPr>
+      <w:r>
+        <w:rPr>
+          <w:rFonts w:ascii="Times New Roman" w:hAnsi="Times New Roman" w:cs="Times New Roman"/>
+          <w:sz w:val="24"/>
+          <w:szCs w:val="24"/>
+          <w:highlight w:val="green"/>
         </w:rPr>
         <w:t>Contact Information</w:t>
       </w:r>
@@ -3755,13 +3824,15 @@
           <w:rFonts w:ascii="Times New Roman" w:hAnsi="Times New Roman" w:cs="Times New Roman"/>
           <w:sz w:val="24"/>
           <w:szCs w:val="24"/>
-        </w:rPr>
-      </w:pPr>
-      <w:r>
-        <w:rPr>
-          <w:rFonts w:ascii="Times New Roman" w:hAnsi="Times New Roman" w:cs="Times New Roman"/>
-          <w:sz w:val="24"/>
-          <w:szCs w:val="24"/>
+          <w:highlight w:val="green"/>
+        </w:rPr>
+      </w:pPr>
+      <w:r>
+        <w:rPr>
+          <w:rFonts w:ascii="Times New Roman" w:hAnsi="Times New Roman" w:cs="Times New Roman"/>
+          <w:sz w:val="24"/>
+          <w:szCs w:val="24"/>
+          <w:highlight w:val="green"/>
         </w:rPr>
         <w:t>Roles</w:t>
       </w:r>
@@ -3779,13 +3850,15 @@
           <w:rFonts w:ascii="Times New Roman" w:hAnsi="Times New Roman" w:cs="Times New Roman"/>
           <w:sz w:val="24"/>
           <w:szCs w:val="24"/>
-        </w:rPr>
-      </w:pPr>
-      <w:r>
-        <w:rPr>
-          <w:rFonts w:ascii="Times New Roman" w:hAnsi="Times New Roman" w:cs="Times New Roman"/>
-          <w:sz w:val="24"/>
-          <w:szCs w:val="24"/>
+          <w:highlight w:val="green"/>
+        </w:rPr>
+      </w:pPr>
+      <w:r>
+        <w:rPr>
+          <w:rFonts w:ascii="Times New Roman" w:hAnsi="Times New Roman" w:cs="Times New Roman"/>
+          <w:sz w:val="24"/>
+          <w:szCs w:val="24"/>
+          <w:highlight w:val="green"/>
         </w:rPr>
         <w:t>Profile Picture</w:t>
       </w:r>
@@ -3803,13 +3876,15 @@
           <w:rFonts w:ascii="Times New Roman" w:hAnsi="Times New Roman" w:cs="Times New Roman"/>
           <w:sz w:val="24"/>
           <w:szCs w:val="24"/>
-        </w:rPr>
-      </w:pPr>
-      <w:r>
-        <w:rPr>
-          <w:rFonts w:ascii="Times New Roman" w:hAnsi="Times New Roman" w:cs="Times New Roman"/>
-          <w:sz w:val="24"/>
-          <w:szCs w:val="24"/>
+          <w:highlight w:val="green"/>
+        </w:rPr>
+      </w:pPr>
+      <w:r>
+        <w:rPr>
+          <w:rFonts w:ascii="Times New Roman" w:hAnsi="Times New Roman" w:cs="Times New Roman"/>
+          <w:sz w:val="24"/>
+          <w:szCs w:val="24"/>
+          <w:highlight w:val="green"/>
         </w:rPr>
         <w:t>Edit Profile</w:t>
       </w:r>
@@ -3827,23 +3902,17 @@
           <w:rFonts w:ascii="Times New Roman" w:hAnsi="Times New Roman" w:cs="Times New Roman"/>
           <w:sz w:val="24"/>
           <w:szCs w:val="24"/>
-        </w:rPr>
-      </w:pPr>
-      <w:r>
-        <w:rPr>
-          <w:rFonts w:ascii="Times New Roman" w:hAnsi="Times New Roman" w:cs="Times New Roman"/>
-          <w:sz w:val="24"/>
-          <w:szCs w:val="24"/>
-        </w:rPr>
-        <w:t xml:space="preserve">Update </w:t>
-      </w:r>
-      <w:r>
-        <w:rPr>
-          <w:rFonts w:ascii="Times New Roman" w:hAnsi="Times New Roman" w:cs="Times New Roman"/>
-          <w:sz w:val="24"/>
-          <w:szCs w:val="24"/>
-        </w:rPr>
-        <w:t>Profile</w:t>
+          <w:highlight w:val="green"/>
+        </w:rPr>
+      </w:pPr>
+      <w:r>
+        <w:rPr>
+          <w:rFonts w:ascii="Times New Roman" w:hAnsi="Times New Roman" w:cs="Times New Roman"/>
+          <w:sz w:val="24"/>
+          <w:szCs w:val="24"/>
+          <w:highlight w:val="green"/>
+        </w:rPr>
+        <w:t>Update Profile</w:t>
       </w:r>
     </w:p>
     <w:p>
@@ -3859,13 +3928,15 @@
           <w:rFonts w:ascii="Times New Roman" w:hAnsi="Times New Roman" w:cs="Times New Roman"/>
           <w:sz w:val="24"/>
           <w:szCs w:val="24"/>
-        </w:rPr>
-      </w:pPr>
-      <w:r>
-        <w:rPr>
-          <w:rFonts w:ascii="Times New Roman" w:hAnsi="Times New Roman" w:cs="Times New Roman"/>
-          <w:sz w:val="24"/>
-          <w:szCs w:val="24"/>
+          <w:highlight w:val="green"/>
+        </w:rPr>
+      </w:pPr>
+      <w:r>
+        <w:rPr>
+          <w:rFonts w:ascii="Times New Roman" w:hAnsi="Times New Roman" w:cs="Times New Roman"/>
+          <w:sz w:val="24"/>
+          <w:szCs w:val="24"/>
+          <w:highlight w:val="green"/>
         </w:rPr>
         <w:t>Change Password</w:t>
       </w:r>
@@ -3972,8 +4043,9 @@
           <w:szCs w:val="24"/>
           <w:u w:val="single"/>
         </w:rPr>
-        <w:t xml:space="preserve"> information sa President</w:t>
-      </w:r>
+        <w:t xml:space="preserve"> information </w:t>
+      </w:r>
+      <w:proofErr w:type="spellStart"/>
       <w:r>
         <w:rPr>
           <w:rFonts w:ascii="Times New Roman" w:hAnsi="Times New Roman" w:cs="Times New Roman"/>
@@ -3984,9 +4056,9 @@
           <w:szCs w:val="24"/>
           <w:u w:val="single"/>
         </w:rPr>
-        <w:t xml:space="preserve"> </w:t>
-      </w:r>
-      <w:proofErr w:type="spellStart"/>
+        <w:t>sa</w:t>
+      </w:r>
+      <w:proofErr w:type="spellEnd"/>
       <w:r>
         <w:rPr>
           <w:rFonts w:ascii="Times New Roman" w:hAnsi="Times New Roman" w:cs="Times New Roman"/>
@@ -3997,9 +4069,8 @@
           <w:szCs w:val="24"/>
           <w:u w:val="single"/>
         </w:rPr>
-        <w:t>na</w:t>
-      </w:r>
-      <w:proofErr w:type="spellEnd"/>
+        <w:t xml:space="preserve"> President</w:t>
+      </w:r>
       <w:r>
         <w:rPr>
           <w:rFonts w:ascii="Times New Roman" w:hAnsi="Times New Roman" w:cs="Times New Roman"/>
@@ -4023,7 +4094,7 @@
           <w:szCs w:val="24"/>
           <w:u w:val="single"/>
         </w:rPr>
-        <w:t>magrereflect</w:t>
+        <w:t>na</w:t>
       </w:r>
       <w:proofErr w:type="spellEnd"/>
       <w:r>
@@ -4049,7 +4120,7 @@
           <w:szCs w:val="24"/>
           <w:u w:val="single"/>
         </w:rPr>
-        <w:t>sakanila</w:t>
+        <w:t>magrereflect</w:t>
       </w:r>
       <w:proofErr w:type="spellEnd"/>
       <w:r>
@@ -4062,6 +4133,32 @@
           <w:szCs w:val="24"/>
           <w:u w:val="single"/>
         </w:rPr>
+        <w:t xml:space="preserve"> </w:t>
+      </w:r>
+      <w:proofErr w:type="spellStart"/>
+      <w:r>
+        <w:rPr>
+          <w:rFonts w:ascii="Times New Roman" w:hAnsi="Times New Roman" w:cs="Times New Roman"/>
+          <w:b/>
+          <w:bCs/>
+          <w:color w:val="538135" w:themeColor="accent6" w:themeShade="BF"/>
+          <w:sz w:val="24"/>
+          <w:szCs w:val="24"/>
+          <w:u w:val="single"/>
+        </w:rPr>
+        <w:t>sakanila</w:t>
+      </w:r>
+      <w:proofErr w:type="spellEnd"/>
+      <w:r>
+        <w:rPr>
+          <w:rFonts w:ascii="Times New Roman" w:hAnsi="Times New Roman" w:cs="Times New Roman"/>
+          <w:b/>
+          <w:bCs/>
+          <w:color w:val="538135" w:themeColor="accent6" w:themeShade="BF"/>
+          <w:sz w:val="24"/>
+          <w:szCs w:val="24"/>
+          <w:u w:val="single"/>
+        </w:rPr>
         <w:t>)</w:t>
       </w:r>
     </w:p>
@@ -4575,7 +4672,7 @@
           <w:sz w:val="24"/>
           <w:szCs w:val="24"/>
         </w:rPr>
-        <w:t xml:space="preserve">(base sa </w:t>
+        <w:t xml:space="preserve">(base </w:t>
       </w:r>
       <w:proofErr w:type="spellStart"/>
       <w:r>
@@ -4584,6 +4681,24 @@
           <w:sz w:val="24"/>
           <w:szCs w:val="24"/>
         </w:rPr>
+        <w:t>sa</w:t>
+      </w:r>
+      <w:proofErr w:type="spellEnd"/>
+      <w:r>
+        <w:rPr>
+          <w:rFonts w:ascii="Times New Roman" w:hAnsi="Times New Roman" w:cs="Times New Roman"/>
+          <w:sz w:val="24"/>
+          <w:szCs w:val="24"/>
+        </w:rPr>
+        <w:t xml:space="preserve"> </w:t>
+      </w:r>
+      <w:proofErr w:type="spellStart"/>
+      <w:r>
+        <w:rPr>
+          <w:rFonts w:ascii="Times New Roman" w:hAnsi="Times New Roman" w:cs="Times New Roman"/>
+          <w:sz w:val="24"/>
+          <w:szCs w:val="24"/>
+        </w:rPr>
         <w:t>mga</w:t>
       </w:r>
       <w:proofErr w:type="spellEnd"/>
@@ -4593,7 +4708,25 @@
           <w:sz w:val="24"/>
           <w:szCs w:val="24"/>
         </w:rPr>
-        <w:t xml:space="preserve"> problem/concern sa </w:t>
+        <w:t xml:space="preserve"> problem/concern </w:t>
+      </w:r>
+      <w:proofErr w:type="spellStart"/>
+      <w:r>
+        <w:rPr>
+          <w:rFonts w:ascii="Times New Roman" w:hAnsi="Times New Roman" w:cs="Times New Roman"/>
+          <w:sz w:val="24"/>
+          <w:szCs w:val="24"/>
+        </w:rPr>
+        <w:t>sa</w:t>
+      </w:r>
+      <w:proofErr w:type="spellEnd"/>
+      <w:r>
+        <w:rPr>
+          <w:rFonts w:ascii="Times New Roman" w:hAnsi="Times New Roman" w:cs="Times New Roman"/>
+          <w:sz w:val="24"/>
+          <w:szCs w:val="24"/>
+        </w:rPr>
+        <w:t xml:space="preserve"> </w:t>
       </w:r>
       <w:proofErr w:type="gramStart"/>
       <w:r>
@@ -4629,7 +4762,25 @@
           <w:sz w:val="24"/>
           <w:szCs w:val="24"/>
         </w:rPr>
-        <w:t xml:space="preserve"> sa GIS(Land information </w:t>
+        <w:t xml:space="preserve"> </w:t>
+      </w:r>
+      <w:proofErr w:type="spellStart"/>
+      <w:r>
+        <w:rPr>
+          <w:rFonts w:ascii="Times New Roman" w:hAnsi="Times New Roman" w:cs="Times New Roman"/>
+          <w:sz w:val="24"/>
+          <w:szCs w:val="24"/>
+        </w:rPr>
+        <w:t>sa</w:t>
+      </w:r>
+      <w:proofErr w:type="spellEnd"/>
+      <w:r>
+        <w:rPr>
+          <w:rFonts w:ascii="Times New Roman" w:hAnsi="Times New Roman" w:cs="Times New Roman"/>
+          <w:sz w:val="24"/>
+          <w:szCs w:val="24"/>
+        </w:rPr>
+        <w:t xml:space="preserve"> GIS(Land information </w:t>
       </w:r>
       <w:proofErr w:type="spellStart"/>
       <w:r>

</xml_diff>